<commit_message>
Zakladatelska_listina_J.KOD_1.3 -upraveni členové(team members), financování...
</commit_message>
<xml_diff>
--- a/DOKUMENTY/Documents/xRSP_zakladatelska_listina_J.KOD.docx
+++ b/DOKUMENTY/Documents/xRSP_zakladatelska_listina_J.KOD.docx
@@ -822,19 +822,28 @@
         </w:pict>
       </w:r>
     </w:p>
+    <w:p/>
+    <w:p>
+      <w:pPr>
+        <w:ind w:left="227"/>
+      </w:pPr>
+      <w:r>
+        <w:t xml:space="preserve">Získání zápočtu z předmětu </w:t>
+      </w:r>
+      <w:r>
+        <w:rPr>
+          <w:i/>
+        </w:rPr>
+        <w:t>Řízení softwarových projektů</w:t>
+      </w:r>
+      <w:r>
+        <w:t>. Vytvoření funkční aplikace pro vydávání odborného časopisu.</w:t>
+      </w:r>
+    </w:p>
     <w:p>
       <w:bookmarkStart w:id="2" w:name="_GoBack"/>
       <w:bookmarkEnd w:id="2"/>
     </w:p>
-    <w:p>
-      <w:pPr>
-        <w:ind w:left="227"/>
-      </w:pPr>
-      <w:r>
-        <w:t>Získání zápočtu z předmětu Řízení softwarových projektů. Vytvoření funkční aplikace pro vydávání odborného časopisu.</w:t>
-      </w:r>
-    </w:p>
-    <w:p/>
     <w:p/>
     <w:p/>
     <w:p/>
@@ -5168,7 +5177,7 @@
 </file>
 
 <file path=customXml/itemProps1.xml><?xml version="1.0" encoding="utf-8"?>
-<ds:datastoreItem xmlns:ds="http://schemas.openxmlformats.org/officeDocument/2006/customXml" ds:itemID="{6B94AE63-804F-4A2D-A46D-9E82A1789C50}">
+<ds:datastoreItem xmlns:ds="http://schemas.openxmlformats.org/officeDocument/2006/customXml" ds:itemID="{FD09CDA8-7F8F-4D73-AB38-564DF0E48520}">
   <ds:schemaRefs>
     <ds:schemaRef ds:uri="http://schemas.openxmlformats.org/officeDocument/2006/bibliography"/>
   </ds:schemaRefs>

</xml_diff>